<commit_message>
Final Project Update + Presentation
</commit_message>
<xml_diff>
--- a/ProjectV1.2.docx
+++ b/ProjectV1.2.docx
@@ -594,8 +594,8 @@
         </w:rPr>
         <w:drawing>
           <wp:inline distT="0" distB="0" distL="0" distR="0">
-            <wp:extent cx="3089910" cy="1393489"/>
-            <wp:effectExtent l="19050" t="0" r="0" b="0"/>
+            <wp:extent cx="3083615" cy="1390650"/>
+            <wp:effectExtent l="19050" t="0" r="2485" b="0"/>
             <wp:docPr id="2" name="Picture 1"/>
             <wp:cNvGraphicFramePr>
               <a:graphicFrameLocks xmlns:a="http://schemas.openxmlformats.org/drawingml/2006/main" noChangeAspect="1"/>
@@ -929,7 +929,15 @@
           <w:spacing w:val="0"/>
           <w:lang w:eastAsia="en-US"/>
         </w:rPr>
-        <w:t>Single Image Fr´echet Inception Distance</w:t>
+        <w:t>Single Image Fr</w:t>
+      </w:r>
+      <w:r>
+        <w:rPr>
+          <w:rFonts w:ascii="NimbusRomNo9L-Medi" w:eastAsiaTheme="minorHAnsi" w:hAnsi="NimbusRomNo9L-Medi" w:cs="NimbusRomNo9L-Medi"/>
+          <w:spacing w:val="0"/>
+          <w:lang w:eastAsia="en-US"/>
+        </w:rPr>
+        <w:t>echet Inception Distance</w:t>
       </w:r>
       <w:r>
         <w:rPr>

</xml_diff>